<commit_message>
changes made Signed-off-by : kartikeybhardwaj25 <38663572+kartikeybhardwaj25@users.noreply.github.com>
</commit_message>
<xml_diff>
--- a/Jenkins Launch.docx
+++ b/Jenkins Launch.docx
@@ -24,6 +24,20 @@
           <w:szCs w:val="23"/>
           <w:bdr w:val="none" w:sz="0" w:space="0" w:color="auto" w:frame="1"/>
         </w:rPr>
+        <w:t xml:space="preserve">Steps </w:t>
+      </w:r>
+      <w:bookmarkStart w:id="0" w:name="_GoBack"/>
+      <w:bookmarkEnd w:id="0"/>
+      <w:r>
+        <w:rPr>
+          <w:rFonts w:ascii="inherit" w:eastAsia="Times New Roman" w:hAnsi="inherit" w:cs="Arial"/>
+          <w:b/>
+          <w:bCs/>
+          <w:color w:val="242729"/>
+          <w:sz w:val="23"/>
+          <w:szCs w:val="23"/>
+          <w:bdr w:val="none" w:sz="0" w:space="0" w:color="auto" w:frame="1"/>
+        </w:rPr>
         <w:t>To start Jenkins from command line</w:t>
       </w:r>
     </w:p>
@@ -184,19 +198,8 @@
           <w:sz w:val="23"/>
           <w:szCs w:val="23"/>
         </w:rPr>
-        <w:t xml:space="preserve">java -jar </w:t>
-      </w:r>
-      <w:proofErr w:type="spellStart"/>
-      <w:r>
-        <w:rPr>
-          <w:rFonts w:ascii="inherit" w:eastAsia="Times New Roman" w:hAnsi="inherit" w:cs="Arial"/>
-          <w:color w:val="242729"/>
-          <w:sz w:val="23"/>
-          <w:szCs w:val="23"/>
-        </w:rPr>
-        <w:t>jenkins.war</w:t>
-      </w:r>
-      <w:proofErr w:type="spellEnd"/>
+        <w:t>java -jar jenkins.war</w:t>
+      </w:r>
     </w:p>
     <w:p>
       <w:pPr>
@@ -230,7 +233,7 @@
           <w:noProof/>
         </w:rPr>
         <w:drawing>
-          <wp:inline distT="0" distB="0" distL="0" distR="0" wp14:anchorId="24EEBC5C" wp14:editId="514ADFAF">
+          <wp:inline distT="0" distB="0" distL="0" distR="0" wp14:anchorId="32D542E2" wp14:editId="3A739A7D">
             <wp:extent cx="5572125" cy="5019675"/>
             <wp:effectExtent l="0" t="0" r="9525" b="9525"/>
             <wp:docPr id="1" name="Picture 1"/>
@@ -299,7 +302,7 @@
         </w:rPr>
         <w:lastRenderedPageBreak/>
         <w:drawing>
-          <wp:inline distT="0" distB="0" distL="0" distR="0" wp14:anchorId="26E8628C" wp14:editId="739F548F">
+          <wp:inline distT="0" distB="0" distL="0" distR="0" wp14:anchorId="7FFA84B3" wp14:editId="48C1B852">
             <wp:extent cx="5943600" cy="3578860"/>
             <wp:effectExtent l="0" t="0" r="0" b="2540"/>
             <wp:docPr id="2" name="Picture 2"/>
@@ -403,19 +406,8 @@
           <w:sz w:val="23"/>
           <w:szCs w:val="23"/>
         </w:rPr>
-        <w:t xml:space="preserve"> launch  Jenkins through following </w:t>
-      </w:r>
-      <w:proofErr w:type="spellStart"/>
-      <w:r>
-        <w:rPr>
-          <w:rFonts w:ascii="inherit" w:eastAsia="Times New Roman" w:hAnsi="inherit" w:cs="Arial"/>
-          <w:color w:val="242729"/>
-          <w:sz w:val="23"/>
-          <w:szCs w:val="23"/>
-        </w:rPr>
-        <w:t>url</w:t>
-      </w:r>
-      <w:proofErr w:type="spellEnd"/>
+        <w:t xml:space="preserve"> launch  Jenkins through following url</w:t>
+      </w:r>
     </w:p>
     <w:p>
       <w:pPr>
@@ -474,8 +466,6 @@
       <w:r>
         <w:t>you are good to go with Jenkins</w:t>
       </w:r>
-      <w:bookmarkStart w:id="0" w:name="_GoBack"/>
-      <w:bookmarkEnd w:id="0"/>
     </w:p>
     <w:p/>
     <w:sectPr>

</xml_diff>